<commit_message>
Finishing touches, modify ai prompt
</commit_message>
<xml_diff>
--- a/app/assets/portfolio_details.docx
+++ b/app/assets/portfolio_details.docx
@@ -80,7 +80,13 @@
     </w:p>
     <w:p>
       <w:r>
-        <w:t xml:space="preserve">PROJECTS: </w:t>
+        <w:t>PROJECTS</w:t>
+      </w:r>
+      <w:r>
+        <w:t xml:space="preserve"> I’VE DONE</w:t>
+      </w:r>
+      <w:r>
+        <w:t xml:space="preserve">: </w:t>
       </w:r>
     </w:p>
     <w:p>
@@ -92,10 +98,25 @@
         </w:numPr>
       </w:pPr>
       <w:r>
+        <w:t xml:space="preserve">PROJECT TITLE: </w:t>
+      </w:r>
+      <w:r>
         <w:t>AI note taking app</w:t>
       </w:r>
       <w:r>
-        <w:t xml:space="preserve">: DESCRIPTION: </w:t>
+        <w:t xml:space="preserve"> </w:t>
+      </w:r>
+      <w:r>
+        <w:br/>
+      </w:r>
+      <w:r>
+        <w:t>DESCRIPTION</w:t>
+      </w:r>
+      <w:r>
+        <w:t xml:space="preserve"> FOR AI NOTE TAKING APP</w:t>
+      </w:r>
+      <w:r>
+        <w:t xml:space="preserve">: </w:t>
       </w:r>
       <w:r>
         <w:t xml:space="preserve">Revolutionize your </w:t>
@@ -111,6 +132,21 @@
       </w:r>
       <w:r>
         <w:br/>
+        <w:t xml:space="preserve">LINK TO AI NOTE TAKING APP: </w:t>
+      </w:r>
+      <w:hyperlink r:id="rId5" w:history="1">
+        <w:r>
+          <w:rPr>
+            <w:rStyle w:val="Hyperlink"/>
+          </w:rPr>
+          <w:t>https://ai-notes-psi.vercel.app/</w:t>
+        </w:r>
+      </w:hyperlink>
+      <w:r>
+        <w:t xml:space="preserve"> </w:t>
+      </w:r>
+      <w:r>
+        <w:br/>
       </w:r>
     </w:p>
     <w:p>
@@ -122,22 +158,52 @@
         </w:numPr>
       </w:pPr>
       <w:r>
+        <w:t xml:space="preserve">PROJECT TITLE: </w:t>
+      </w:r>
+      <w:r>
         <w:t>London Underground Journey planner</w:t>
       </w:r>
       <w:r>
-        <w:t>: DESCRIPTON:</w:t>
-      </w:r>
-      <w:r>
         <w:t xml:space="preserve"> </w:t>
       </w:r>
       <w:r>
-        <w:t xml:space="preserve">A fully functional, </w:t>
-      </w:r>
-      <w:r>
-        <w:t>real-time</w:t>
-      </w:r>
-      <w:r>
-        <w:t xml:space="preserve"> journey planner for the London Underground Trains, using TFL API</w:t>
+        <w:br/>
+      </w:r>
+      <w:r>
+        <w:t>DESCRIPT</w:t>
+      </w:r>
+      <w:r>
+        <w:t>I</w:t>
+      </w:r>
+      <w:r>
+        <w:t>ON</w:t>
+      </w:r>
+      <w:r>
+        <w:t xml:space="preserve"> FOR LONDON UNDERGROUND JOURNEY PLANNER</w:t>
+      </w:r>
+      <w:r>
+        <w:t>:</w:t>
+      </w:r>
+      <w:r>
+        <w:t xml:space="preserve"> </w:t>
+      </w:r>
+      <w:r>
+        <w:t>A fully functional, real-time journey planner for the London Underground Trains, using TFL API</w:t>
+      </w:r>
+      <w:r>
+        <w:br/>
+        <w:t xml:space="preserve">LINK TO LONDON UNDERGROUND JOURNEY PLANNER: </w:t>
+      </w:r>
+      <w:hyperlink r:id="rId6" w:history="1">
+        <w:r>
+          <w:rPr>
+            <w:rStyle w:val="Hyperlink"/>
+          </w:rPr>
+          <w:t>https://london-underground-journey-planner.onrender.com/</w:t>
+        </w:r>
+      </w:hyperlink>
+      <w:r>
+        <w:t xml:space="preserve"> </w:t>
       </w:r>
       <w:r>
         <w:br/>
@@ -152,16 +218,46 @@
         </w:numPr>
       </w:pPr>
       <w:r>
+        <w:t xml:space="preserve">PROJECT TITLE: </w:t>
+      </w:r>
+      <w:r>
         <w:t>Fully functional e-commerce website</w:t>
       </w:r>
       <w:r>
-        <w:t xml:space="preserve">: DESCRIPTION: </w:t>
+        <w:t xml:space="preserve"> </w:t>
+      </w:r>
+      <w:r>
+        <w:br/>
+      </w:r>
+      <w:r>
+        <w:t>DESCRIPTION</w:t>
+      </w:r>
+      <w:r>
+        <w:t xml:space="preserve"> FOR FULLY FUNCTIONAL E-COMMERCE WEBSITE</w:t>
+      </w:r>
+      <w:r>
+        <w:t xml:space="preserve">: </w:t>
       </w:r>
       <w:r>
         <w:t>A packed e-commerce project with functionality to add new products, sign in with google, offline cart that merges with online cart when you sign in, pagination, recent product hero page, etc.</w:t>
       </w:r>
       <w:r>
         <w:br/>
+        <w:t xml:space="preserve">LINK TO FULLY FUNCTIONAL E-COMMERCE WEBSITE: </w:t>
+      </w:r>
+      <w:hyperlink r:id="rId7" w:history="1">
+        <w:r>
+          <w:rPr>
+            <w:rStyle w:val="Hyperlink"/>
+          </w:rPr>
+          <w:t>https://market-hub-harveypy-1.vercel.app/</w:t>
+        </w:r>
+      </w:hyperlink>
+      <w:r>
+        <w:t xml:space="preserve"> </w:t>
+      </w:r>
+      <w:r>
+        <w:br/>
       </w:r>
     </w:p>
     <w:p>
@@ -173,16 +269,46 @@
         </w:numPr>
       </w:pPr>
       <w:r>
+        <w:t xml:space="preserve">PROJECT TITLE: </w:t>
+      </w:r>
+      <w:r>
         <w:t>Shopify store</w:t>
       </w:r>
       <w:r>
-        <w:t xml:space="preserve">: DESCRIPTION: </w:t>
+        <w:t xml:space="preserve"> </w:t>
+      </w:r>
+      <w:r>
+        <w:br/>
+      </w:r>
+      <w:r>
+        <w:t>DESCRIPTION</w:t>
+      </w:r>
+      <w:r>
+        <w:t xml:space="preserve"> FOR SHOPIFY STORE</w:t>
+      </w:r>
+      <w:r>
+        <w:t xml:space="preserve">: </w:t>
       </w:r>
       <w:r>
         <w:t>Real world project for a client, providing a fully functional e-commerce fashion website. Capable of user registration, checkout, marketing emails, etc. Built using Shopify.</w:t>
       </w:r>
       <w:r>
         <w:br/>
+        <w:t xml:space="preserve">LINK TO SHOPIFY STORE: </w:t>
+      </w:r>
+      <w:hyperlink r:id="rId8" w:history="1">
+        <w:r>
+          <w:rPr>
+            <w:rStyle w:val="Hyperlink"/>
+          </w:rPr>
+          <w:t>https://fiowanbyvi.shop/</w:t>
+        </w:r>
+      </w:hyperlink>
+      <w:r>
+        <w:t xml:space="preserve"> </w:t>
+      </w:r>
+      <w:r>
+        <w:br/>
       </w:r>
     </w:p>
     <w:p>
@@ -194,38 +320,92 @@
         </w:numPr>
       </w:pPr>
       <w:r>
+        <w:t xml:space="preserve">PROJECT TITLE: </w:t>
+      </w:r>
+      <w:r>
         <w:t>Rawg.io website clone</w:t>
       </w:r>
       <w:r>
+        <w:t xml:space="preserve"> </w:t>
+      </w:r>
+      <w:r>
+        <w:br/>
+        <w:t xml:space="preserve">DESCRIPTION FOR RAWG.IO WEBSITE CLONE: </w:t>
+      </w:r>
+      <w:r>
+        <w:t>A fully responsive remastered version of rawg.io, using ReactJS and Chakra UI, with full functionality. Data is being fetched from rawg.io API.</w:t>
+      </w:r>
+      <w:r>
+        <w:br/>
+        <w:t xml:space="preserve">LINK TO RAWG.IO WEBSITE CLONE: </w:t>
+      </w:r>
+      <w:hyperlink r:id="rId9" w:history="1">
+        <w:r>
+          <w:rPr>
+            <w:rStyle w:val="Hyperlink"/>
+          </w:rPr>
+          <w:t>https://rawg-io-clone.vercel.app/</w:t>
+        </w:r>
+      </w:hyperlink>
+      <w:r>
+        <w:t xml:space="preserve"> </w:t>
+      </w:r>
+      <w:r>
+        <w:br/>
+      </w:r>
+    </w:p>
+    <w:p>
+      <w:pPr>
+        <w:pStyle w:val="ListParagraph"/>
+        <w:numPr>
+          <w:ilvl w:val="0"/>
+          <w:numId w:val="6"/>
+        </w:numPr>
+      </w:pPr>
+      <w:r>
+        <w:t xml:space="preserve">PROJECT TITLE: </w:t>
+      </w:r>
+      <w:r>
+        <w:t>Fully featured blog</w:t>
+      </w:r>
+      <w:r>
+        <w:t xml:space="preserve"> </w:t>
+      </w:r>
+      <w:r>
+        <w:br/>
+      </w:r>
+      <w:r>
+        <w:t>DESCRIPTION</w:t>
+      </w:r>
+      <w:r>
+        <w:t xml:space="preserve"> FOR FULLY FEATURED BLOG</w:t>
+      </w:r>
+      <w:r>
         <w:t xml:space="preserve">: </w:t>
       </w:r>
       <w:r>
-        <w:t>A fully responsive remastered version of rawg.io, using ReactJS and Chakra UI, with full functionality. Data is being fetched from rawg.io API.</w:t>
-      </w:r>
-      <w:r>
-        <w:br/>
-      </w:r>
-    </w:p>
-    <w:p>
-      <w:pPr>
-        <w:pStyle w:val="ListParagraph"/>
-        <w:numPr>
-          <w:ilvl w:val="0"/>
-          <w:numId w:val="6"/>
-        </w:numPr>
-      </w:pPr>
-      <w:r>
-        <w:t>Fully featured blog</w:t>
-      </w:r>
-      <w:r>
-        <w:t xml:space="preserve">: DESCRIPTION: </w:t>
-      </w:r>
-      <w:r>
         <w:t>A fully featured and functional RESTful Blog which allows user registration, post creation, comments, user specific privileges and more.</w:t>
       </w:r>
-    </w:p>
-    <w:p>
-      <w:r>
+      <w:r>
+        <w:br/>
+        <w:t xml:space="preserve">LINK TO FULLY FEATURED BLOG: </w:t>
+      </w:r>
+      <w:hyperlink r:id="rId10" w:history="1">
+        <w:r>
+          <w:rPr>
+            <w:rStyle w:val="Hyperlink"/>
+          </w:rPr>
+          <w:t>https://flask-blog-tznv.onrender.com/</w:t>
+        </w:r>
+      </w:hyperlink>
+      <w:r>
+        <w:t xml:space="preserve"> </w:t>
+      </w:r>
+    </w:p>
+    <w:p/>
+    <w:p>
+      <w:r>
+        <w:lastRenderedPageBreak/>
         <w:t xml:space="preserve">SKILLS: </w:t>
       </w:r>
     </w:p>
@@ -237,9 +417,6 @@
           <w:numId w:val="7"/>
         </w:numPr>
       </w:pPr>
-      <w:r>
-        <w:t xml:space="preserve">Vanilla </w:t>
-      </w:r>
       <w:proofErr w:type="spellStart"/>
       <w:r>
         <w:t>Javascript</w:t>
@@ -388,7 +565,6 @@
     <w:p/>
     <w:p>
       <w:r>
-        <w:lastRenderedPageBreak/>
         <w:t xml:space="preserve">EXPERIENCE: </w:t>
       </w:r>
     </w:p>
@@ -413,6 +589,11 @@
       </w:r>
       <w:r>
         <w:br/>
+      </w:r>
+      <w:r>
+        <w:t xml:space="preserve">FULLSTACK DEVELOPER </w:t>
+      </w:r>
+      <w:r>
         <w:t>COMPANY:</w:t>
       </w:r>
       <w:r>
@@ -420,6 +601,11 @@
       </w:r>
       <w:r>
         <w:br/>
+      </w:r>
+      <w:r>
+        <w:t xml:space="preserve">FULLSTACK DEVELOPER </w:t>
+      </w:r>
+      <w:r>
         <w:t xml:space="preserve">DURATION: </w:t>
       </w:r>
       <w:r>
@@ -450,6 +636,11 @@
       </w:r>
       <w:r>
         <w:br/>
+      </w:r>
+      <w:r>
+        <w:t xml:space="preserve">FULLSTACK WEB DEVELOPER </w:t>
+      </w:r>
+      <w:r>
         <w:t>COMPANY:</w:t>
       </w:r>
       <w:r>
@@ -460,6 +651,11 @@
       </w:r>
       <w:r>
         <w:br/>
+      </w:r>
+      <w:r>
+        <w:t xml:space="preserve">FULLSTACK WEB DEVELOPER </w:t>
+      </w:r>
+      <w:r>
         <w:t>DURATION:</w:t>
       </w:r>
       <w:r>
@@ -552,10 +748,20 @@
       </w:r>
       <w:r>
         <w:br/>
+      </w:r>
+      <w:r>
+        <w:t xml:space="preserve">BACHERLOR DEGREE </w:t>
+      </w:r>
+      <w:r>
         <w:t>SCHOOL: Landmark University</w:t>
       </w:r>
       <w:r>
         <w:br/>
+      </w:r>
+      <w:r>
+        <w:t xml:space="preserve">BACHERLOR DEGREE </w:t>
+      </w:r>
+      <w:r>
         <w:t>YEAR: 2012 – 2017</w:t>
       </w:r>
       <w:r>
@@ -575,10 +781,20 @@
       </w:r>
       <w:r>
         <w:br/>
+      </w:r>
+      <w:r>
+        <w:t xml:space="preserve">POST GRADUATE </w:t>
+      </w:r>
+      <w:r>
         <w:t>SCHOOL: Robert Gordon University, Aberdeen, Scotland</w:t>
       </w:r>
       <w:r>
         <w:br/>
+      </w:r>
+      <w:r>
+        <w:t xml:space="preserve">POST GRADUATE </w:t>
+      </w:r>
+      <w:r>
         <w:t>YEAR: 2019 - 2020</w:t>
       </w:r>
     </w:p>
@@ -610,7 +826,7 @@
       <w:r>
         <w:t xml:space="preserve">EMAIL: </w:t>
       </w:r>
-      <w:hyperlink r:id="rId5" w:history="1">
+      <w:hyperlink r:id="rId11" w:history="1">
         <w:r>
           <w:rPr>
             <w:rStyle w:val="Hyperlink"/>

</xml_diff>